<commit_message>
Crafting system in gdd's
</commit_message>
<xml_diff>
--- a/Documentatie/Functional Concept.docx
+++ b/Documentatie/Functional Concept.docx
@@ -321,8 +321,6 @@
         </w:rPr>
         <w:t>The camera perspective will be first person.</w:t>
       </w:r>
-      <w:bookmarkStart w:id="0" w:name="_GoBack"/>
-      <w:bookmarkEnd w:id="0"/>
     </w:p>
     <w:p>
       <w:pPr>
@@ -444,16 +442,7 @@
           <w:szCs w:val="24"/>
           <w:lang w:val="en-GB"/>
         </w:rPr>
-        <w:t>anged</w:t>
-      </w:r>
-      <w:r>
-        <w:rPr>
-          <w:rFonts w:ascii="Arial" w:hAnsi="Arial" w:cs="Arial"/>
-          <w:sz w:val="24"/>
-          <w:szCs w:val="24"/>
-          <w:lang w:val="en-GB"/>
-        </w:rPr>
-        <w:t xml:space="preserve"> Satyr will attack you with their </w:t>
+        <w:t xml:space="preserve">anged Satyr will attack you with their </w:t>
       </w:r>
       <w:r>
         <w:rPr>
@@ -738,6 +727,37 @@
       <w:pPr>
         <w:rPr>
           <w:rFonts w:ascii="Arial" w:hAnsi="Arial" w:cs="Arial"/>
+          <w:sz w:val="24"/>
+          <w:szCs w:val="24"/>
+          <w:lang w:val="en-US"/>
+        </w:rPr>
+      </w:pPr>
+      <w:r>
+        <w:rPr>
+          <w:rFonts w:ascii="Arial" w:hAnsi="Arial" w:cs="Arial"/>
+          <w:sz w:val="24"/>
+          <w:szCs w:val="24"/>
+          <w:lang w:val="en-US"/>
+        </w:rPr>
+        <w:t>To gain health the player will have to collect plants and craft them into a consumable. The plants will grow all over the island to collect. After the player has crafted a consumable it will be called Healthy Herb.</w:t>
+      </w:r>
+      <w:bookmarkStart w:id="0" w:name="_GoBack"/>
+      <w:bookmarkEnd w:id="0"/>
+    </w:p>
+    <w:p>
+      <w:pPr>
+        <w:rPr>
+          <w:rFonts w:ascii="Arial" w:hAnsi="Arial" w:cs="Arial"/>
+          <w:sz w:val="24"/>
+          <w:szCs w:val="24"/>
+          <w:lang w:val="en-US"/>
+        </w:rPr>
+      </w:pPr>
+    </w:p>
+    <w:p>
+      <w:pPr>
+        <w:rPr>
+          <w:rFonts w:ascii="Arial" w:hAnsi="Arial" w:cs="Arial"/>
           <w:sz w:val="28"/>
           <w:szCs w:val="28"/>
           <w:u w:val="single"/>
@@ -772,6 +792,25 @@
           <w:lang w:val="en-US"/>
         </w:rPr>
         <w:t xml:space="preserve">You will have to find artifacts to be able to open the door to the labyrinth. </w:t>
+      </w:r>
+    </w:p>
+    <w:p>
+      <w:pPr>
+        <w:rPr>
+          <w:rFonts w:ascii="Arial" w:hAnsi="Arial" w:cs="Arial"/>
+          <w:sz w:val="24"/>
+          <w:szCs w:val="24"/>
+          <w:lang w:val="en-US"/>
+        </w:rPr>
+      </w:pPr>
+      <w:r>
+        <w:rPr>
+          <w:rFonts w:ascii="Arial" w:hAnsi="Arial" w:cs="Arial"/>
+          <w:sz w:val="24"/>
+          <w:szCs w:val="24"/>
+          <w:lang w:val="en-US"/>
+        </w:rPr>
+        <w:t>The player can collect two different kind of plants which will grow all over the island. The first kind will spawn in the more forest area and the second one will only spawn at the beach area. There will be no plants spawning in the labyrinth so before the player goes into the labyrinth he/she will have to collect enough for them to keep them alive. Otherwise he/she will have to find their way out of the labyrinth to collect more.</w:t>
       </w:r>
     </w:p>
     <w:p>
@@ -1324,6 +1363,7 @@
     <w:lsdException w:name="HTML Sample" w:semiHidden="1" w:unhideWhenUsed="1"/>
     <w:lsdException w:name="HTML Typewriter" w:semiHidden="1" w:unhideWhenUsed="1"/>
     <w:lsdException w:name="HTML Variable" w:semiHidden="1" w:unhideWhenUsed="1"/>
+    <w:lsdException w:name="Normal Table" w:semiHidden="1" w:unhideWhenUsed="1"/>
     <w:lsdException w:name="annotation subject" w:semiHidden="1" w:unhideWhenUsed="1"/>
     <w:lsdException w:name="No List" w:semiHidden="1" w:unhideWhenUsed="1"/>
     <w:lsdException w:name="Outline List 1" w:semiHidden="1" w:unhideWhenUsed="1"/>
@@ -1370,8 +1410,10 @@
     <w:lsdException w:name="Table Subtle 2" w:semiHidden="1" w:unhideWhenUsed="1"/>
     <w:lsdException w:name="Table Web 1" w:semiHidden="1" w:unhideWhenUsed="1"/>
     <w:lsdException w:name="Table Web 2" w:semiHidden="1" w:unhideWhenUsed="1"/>
+    <w:lsdException w:name="Table Web 3" w:semiHidden="1" w:unhideWhenUsed="1"/>
     <w:lsdException w:name="Balloon Text" w:semiHidden="1" w:unhideWhenUsed="1"/>
     <w:lsdException w:name="Table Grid" w:uiPriority="39"/>
+    <w:lsdException w:name="Table Theme" w:semiHidden="1" w:unhideWhenUsed="1"/>
     <w:lsdException w:name="Placeholder Text" w:semiHidden="1"/>
     <w:lsdException w:name="No Spacing" w:uiPriority="1" w:qFormat="1"/>
     <w:lsdException w:name="Light Shading" w:uiPriority="60"/>

</xml_diff>